<commit_message>
Cleaned up file before next stage of project
</commit_message>
<xml_diff>
--- a/Web crawler map to do.docx
+++ b/Web crawler map to do.docx
@@ -5,107 +5,121 @@
     <w:p>
       <w:pPr>
         <w:pStyle w:val="Heading1"/>
+        <w:rPr>
+          <w:color w:val="FF0000"/>
+        </w:rPr>
       </w:pPr>
       <w:r>
-        <w:t>Web crawler map to do</w:t>
+        <w:rPr>
+          <w:color w:val="FF0000"/>
+        </w:rPr>
+        <w:t xml:space="preserve">Upload markers to </w:t>
+      </w:r>
+      <w:proofErr w:type="spellStart"/>
+      <w:r>
+        <w:rPr>
+          <w:color w:val="FF0000"/>
+        </w:rPr>
+        <w:t>javascript</w:t>
+      </w:r>
+      <w:proofErr w:type="spellEnd"/>
+      <w:r>
+        <w:rPr>
+          <w:color w:val="FF0000"/>
+        </w:rPr>
+        <w:t xml:space="preserve"> file</w:t>
+      </w:r>
+    </w:p>
+    <w:p>
+      <w:pPr>
+        <w:pStyle w:val="Heading1"/>
+        <w:rPr>
+          <w:color w:val="FF0000"/>
+        </w:rPr>
+      </w:pPr>
+      <w:r>
+        <w:rPr>
+          <w:color w:val="FF0000"/>
+        </w:rPr>
+        <w:t>Make new web page for blog (follow previous google maps one)</w:t>
+      </w:r>
+    </w:p>
+    <w:p>
+      <w:pPr>
+        <w:pStyle w:val="Heading1"/>
+        <w:rPr>
+          <w:color w:val="FF0000"/>
+        </w:rPr>
+      </w:pPr>
+      <w:r>
+        <w:rPr>
+          <w:color w:val="FF0000"/>
+        </w:rPr>
+        <w:t>Add markers</w:t>
+      </w:r>
+    </w:p>
+    <w:p>
+      <w:pPr>
+        <w:pStyle w:val="Heading1"/>
+        <w:rPr>
+          <w:color w:val="FF0000"/>
+        </w:rPr>
+      </w:pPr>
+      <w:r>
+        <w:rPr>
+          <w:color w:val="FF0000"/>
+        </w:rPr>
+        <w:t>Add menu to zoom to and only turn on markers from the chosen movie</w:t>
+      </w:r>
+    </w:p>
+    <w:p>
+      <w:pPr>
+        <w:pStyle w:val="Heading1"/>
+        <w:rPr>
+          <w:color w:val="FF0000"/>
+        </w:rPr>
+      </w:pPr>
+      <w:r>
+        <w:rPr>
+          <w:color w:val="FF0000"/>
+        </w:rPr>
+        <w:t>Add clustering (too many markers web page)</w:t>
+      </w:r>
+    </w:p>
+    <w:p>
+      <w:pPr>
+        <w:pStyle w:val="Heading1"/>
+        <w:rPr>
+          <w:color w:val="FF0000"/>
+        </w:rPr>
+      </w:pPr>
+      <w:r>
+        <w:rPr>
+          <w:color w:val="FF0000"/>
+        </w:rPr>
+        <w:t>Add year for each movie</w:t>
+      </w:r>
+    </w:p>
+    <w:p>
+      <w:pPr>
+        <w:pStyle w:val="Heading1"/>
+        <w:rPr>
+          <w:color w:val="FF0000"/>
+        </w:rPr>
+      </w:pPr>
+      <w:r>
+        <w:rPr>
+          <w:color w:val="FF0000"/>
+        </w:rPr>
+        <w:t>Add address for each movie</w:t>
       </w:r>
     </w:p>
     <w:p>
       <w:pPr>
         <w:pStyle w:val="Heading1"/>
       </w:pPr>
-      <w:r>
-        <w:t>Find movies that couldn’t get filming location (work through not found files) and add their locations</w:t>
-      </w:r>
-    </w:p>
-    <w:p>
-      <w:pPr>
-        <w:pStyle w:val="Heading1"/>
-      </w:pPr>
-      <w:r>
-        <w:t>Prepare studio country csv</w:t>
-      </w:r>
-    </w:p>
-    <w:p>
-      <w:pPr>
-        <w:pStyle w:val="Heading1"/>
-      </w:pPr>
-      <w:r>
-        <w:t>Link studio country csv to Oscars merge shapefile</w:t>
-      </w:r>
-    </w:p>
-    <w:p>
-      <w:pPr>
-        <w:pStyle w:val="Heading1"/>
-      </w:pPr>
-      <w:r>
-        <w:t>Export as new shapefile</w:t>
-      </w:r>
       <w:bookmarkStart w:id="0" w:name="_GoBack"/>
       <w:bookmarkEnd w:id="0"/>
-    </w:p>
-    <w:p>
-      <w:pPr>
-        <w:pStyle w:val="Heading1"/>
-      </w:pPr>
-      <w:r>
-        <w:t xml:space="preserve">Upload to </w:t>
-      </w:r>
-      <w:proofErr w:type="spellStart"/>
-      <w:r>
-        <w:t>cartodb</w:t>
-      </w:r>
-      <w:proofErr w:type="spellEnd"/>
-    </w:p>
-    <w:p>
-      <w:pPr>
-        <w:pStyle w:val="Heading1"/>
-      </w:pPr>
-      <w:r>
-        <w:t>Go through Oscars merge .dbf – categorize as one location per film, per state/ country</w:t>
-      </w:r>
-    </w:p>
-    <w:p>
-      <w:pPr>
-        <w:pStyle w:val="Heading1"/>
-      </w:pPr>
-      <w:r>
-        <w:t xml:space="preserve">Add this as a shapefile to </w:t>
-      </w:r>
-      <w:proofErr w:type="spellStart"/>
-      <w:r>
-        <w:t>qgis</w:t>
-      </w:r>
-      <w:proofErr w:type="spellEnd"/>
-      <w:r>
-        <w:t xml:space="preserve"> via </w:t>
-      </w:r>
-      <w:proofErr w:type="spellStart"/>
-      <w:r>
-        <w:t>georeferencing</w:t>
-      </w:r>
-      <w:proofErr w:type="spellEnd"/>
-      <w:r>
-        <w:t xml:space="preserve"> if possible?</w:t>
-      </w:r>
-    </w:p>
-    <w:p>
-      <w:pPr>
-        <w:pStyle w:val="Heading1"/>
-      </w:pPr>
-      <w:r>
-        <w:t xml:space="preserve">Add this to </w:t>
-      </w:r>
-      <w:proofErr w:type="spellStart"/>
-      <w:r>
-        <w:t>cartodb</w:t>
-      </w:r>
-      <w:proofErr w:type="spellEnd"/>
-    </w:p>
-    <w:p>
-      <w:pPr>
-        <w:pStyle w:val="Heading1"/>
-      </w:pPr>
     </w:p>
     <w:sectPr>
       <w:pgSz w:w="11906" w:h="16838"/>

</xml_diff>